<commit_message>
Resume Updates Aug 1
</commit_message>
<xml_diff>
--- a/app/resume/KEIVER_HERNANDEZ_FERNANDEZ_30-07-2016.docx
+++ b/app/resume/KEIVER_HERNANDEZ_FERNANDEZ_30-07-2016.docx
@@ -298,42 +298,7 @@
                 <w:rFonts w:ascii="Segoe UI Light" w:hAnsi="Segoe UI Light" w:cs="Segoe UI Light"/>
                 <w:sz w:val="20"/>
               </w:rPr>
-              <w:t xml:space="preserve">, </w:t>
-            </w:r>
-            <w:r>
-              <w:rPr>
-                <w:rFonts w:ascii="Segoe UI Light" w:hAnsi="Segoe UI Light" w:cs="Segoe UI Light"/>
-                <w:sz w:val="20"/>
-              </w:rPr>
-              <w:t>HTML5, CSS3</w:t>
-            </w:r>
-            <w:r>
-              <w:rPr>
-                <w:rFonts w:ascii="Segoe UI Light" w:hAnsi="Segoe UI Light" w:cs="Segoe UI Light"/>
-                <w:sz w:val="20"/>
-              </w:rPr>
-              <w:t xml:space="preserve">, XML, JSON, </w:t>
-            </w:r>
-            <w:r>
-              <w:rPr>
-                <w:rFonts w:ascii="Segoe UI Light" w:hAnsi="Segoe UI Light" w:cs="Segoe UI Light"/>
-                <w:sz w:val="20"/>
-              </w:rPr>
-              <w:t>PHP</w:t>
-            </w:r>
-            <w:r>
-              <w:rPr>
-                <w:rFonts w:ascii="Segoe UI Light" w:hAnsi="Segoe UI Light" w:cs="Segoe UI Light"/>
-                <w:sz w:val="20"/>
-              </w:rPr>
-              <w:t xml:space="preserve">, </w:t>
-            </w:r>
-            <w:r>
-              <w:rPr>
-                <w:rFonts w:ascii="Segoe UI Light" w:hAnsi="Segoe UI Light" w:cs="Segoe UI Light"/>
-                <w:sz w:val="20"/>
-              </w:rPr>
-              <w:t>VB.Net, ASP.NET</w:t>
+              <w:t>, HTML5, CSS3, XML, JSON, PHP, VB.Net, ASP.NET</w:t>
             </w:r>
           </w:p>
         </w:tc>
@@ -465,7 +430,28 @@
                 <w:rFonts w:ascii="Segoe UI Light" w:hAnsi="Segoe UI Light" w:cs="Segoe UI Light"/>
                 <w:sz w:val="20"/>
               </w:rPr>
-              <w:t>AngularJS</w:t>
+              <w:t xml:space="preserve">AngularJS, </w:t>
+            </w:r>
+            <w:r>
+              <w:rPr>
+                <w:rFonts w:ascii="Segoe UI Light" w:hAnsi="Segoe UI Light" w:cs="Segoe UI Light"/>
+                <w:sz w:val="20"/>
+              </w:rPr>
+              <w:t>j</w:t>
+            </w:r>
+            <w:r>
+              <w:rPr>
+                <w:rFonts w:ascii="Segoe UI Light" w:hAnsi="Segoe UI Light" w:cs="Segoe UI Light"/>
+                <w:sz w:val="20"/>
+              </w:rPr>
+              <w:t xml:space="preserve">Query, Twitter </w:t>
+            </w:r>
+            <w:r>
+              <w:rPr>
+                <w:rFonts w:ascii="Segoe UI Light" w:hAnsi="Segoe UI Light" w:cs="Segoe UI Light"/>
+                <w:sz w:val="20"/>
+              </w:rPr>
+              <w:t>Bootstrap</w:t>
             </w:r>
             <w:r>
               <w:rPr>
@@ -479,49 +465,7 @@
                 <w:rFonts w:ascii="Segoe UI Light" w:hAnsi="Segoe UI Light" w:cs="Segoe UI Light"/>
                 <w:sz w:val="20"/>
               </w:rPr>
-              <w:t>j</w:t>
-            </w:r>
-            <w:r>
-              <w:rPr>
-                <w:rFonts w:ascii="Segoe UI Light" w:hAnsi="Segoe UI Light" w:cs="Segoe UI Light"/>
-                <w:sz w:val="20"/>
-              </w:rPr>
-              <w:t>Query</w:t>
-            </w:r>
-            <w:r>
-              <w:rPr>
-                <w:rFonts w:ascii="Segoe UI Light" w:hAnsi="Segoe UI Light" w:cs="Segoe UI Light"/>
-                <w:sz w:val="20"/>
-              </w:rPr>
-              <w:t xml:space="preserve">, Twitter </w:t>
-            </w:r>
-            <w:r>
-              <w:rPr>
-                <w:rFonts w:ascii="Segoe UI Light" w:hAnsi="Segoe UI Light" w:cs="Segoe UI Light"/>
-                <w:sz w:val="20"/>
-              </w:rPr>
-              <w:t>Bootstrap</w:t>
-            </w:r>
-            <w:r>
-              <w:rPr>
-                <w:rFonts w:ascii="Segoe UI Light" w:hAnsi="Segoe UI Light" w:cs="Segoe UI Light"/>
-                <w:sz w:val="20"/>
-              </w:rPr>
-              <w:t xml:space="preserve">, </w:t>
-            </w:r>
-            <w:r>
-              <w:rPr>
-                <w:rFonts w:ascii="Segoe UI Light" w:hAnsi="Segoe UI Light" w:cs="Segoe UI Light"/>
-                <w:sz w:val="20"/>
-              </w:rPr>
-              <w:t>Grunt, NPM</w:t>
-            </w:r>
-            <w:r>
-              <w:rPr>
-                <w:rFonts w:ascii="Segoe UI Light" w:hAnsi="Segoe UI Light" w:cs="Segoe UI Light"/>
-                <w:sz w:val="20"/>
-              </w:rPr>
-              <w:t>,</w:t>
+              <w:t>Grunt, NPM,</w:t>
             </w:r>
             <w:r>
               <w:rPr>
@@ -549,21 +493,7 @@
                 <w:rFonts w:ascii="Segoe UI Light" w:hAnsi="Segoe UI Light" w:cs="Segoe UI Light"/>
                 <w:sz w:val="20"/>
               </w:rPr>
-              <w:t xml:space="preserve">, </w:t>
-            </w:r>
-            <w:r>
-              <w:rPr>
-                <w:rFonts w:ascii="Segoe UI Light" w:hAnsi="Segoe UI Light" w:cs="Segoe UI Light"/>
-                <w:sz w:val="20"/>
-              </w:rPr>
-              <w:t>Ionic</w:t>
-            </w:r>
-            <w:r>
-              <w:rPr>
-                <w:rFonts w:ascii="Segoe UI Light" w:hAnsi="Segoe UI Light" w:cs="Segoe UI Light"/>
-                <w:sz w:val="20"/>
-              </w:rPr>
-              <w:t xml:space="preserve">, </w:t>
+              <w:t xml:space="preserve">, Ionic, </w:t>
             </w:r>
             <w:r>
               <w:rPr>
@@ -642,28 +572,7 @@
                 <w:rFonts w:ascii="Segoe UI Light" w:hAnsi="Segoe UI Light" w:cs="Segoe UI Light"/>
                 <w:sz w:val="20"/>
               </w:rPr>
-              <w:t>OS X</w:t>
-            </w:r>
-            <w:r>
-              <w:rPr>
-                <w:rFonts w:ascii="Segoe UI Light" w:hAnsi="Segoe UI Light" w:cs="Segoe UI Light"/>
-                <w:sz w:val="20"/>
-              </w:rPr>
-              <w:t xml:space="preserve">, </w:t>
-            </w:r>
-            <w:r>
-              <w:rPr>
-                <w:rFonts w:ascii="Segoe UI Light" w:hAnsi="Segoe UI Light" w:cs="Segoe UI Light"/>
-                <w:sz w:val="20"/>
-              </w:rPr>
-              <w:t>RedHat, Ubuntu GNU/Linux</w:t>
-            </w:r>
-            <w:r>
-              <w:rPr>
-                <w:rFonts w:ascii="Segoe UI Light" w:hAnsi="Segoe UI Light" w:cs="Segoe UI Light"/>
-                <w:sz w:val="20"/>
-              </w:rPr>
-              <w:t>, Windows Server</w:t>
+              <w:t>OS X, RedHat, Ubuntu GNU/Linux, Windows Server</w:t>
             </w:r>
             <w:r>
               <w:rPr>
@@ -897,21 +806,7 @@
           <w:rFonts w:ascii="Segoe UI Semilight" w:hAnsi="Segoe UI Semilight" w:cs="Segoe UI Semilight"/>
           <w:sz w:val="18"/>
         </w:rPr>
-        <w:t xml:space="preserve">Scrum Certification </w:t>
-      </w:r>
-      <w:r>
-        <w:rPr>
-          <w:rFonts w:ascii="Segoe UI Semilight" w:hAnsi="Segoe UI Semilight" w:cs="Segoe UI Semilight"/>
-          <w:sz w:val="18"/>
-        </w:rPr>
-        <w:t>for</w:t>
-      </w:r>
-      <w:r>
-        <w:rPr>
-          <w:rFonts w:ascii="Segoe UI Semilight" w:hAnsi="Segoe UI Semilight" w:cs="Segoe UI Semilight"/>
-          <w:sz w:val="18"/>
-        </w:rPr>
-        <w:t xml:space="preserve"> Web Developer</w:t>
+        <w:t>Scrum Certification for Web Developer</w:t>
       </w:r>
       <w:r>
         <w:rPr>
@@ -973,21 +868,7 @@
           <w:rFonts w:ascii="Segoe UI Semilight" w:hAnsi="Segoe UI Semilight" w:cs="Segoe UI Semilight"/>
           <w:sz w:val="18"/>
         </w:rPr>
-        <w:t xml:space="preserve">Scrum Certification </w:t>
-      </w:r>
-      <w:r>
-        <w:rPr>
-          <w:rFonts w:ascii="Segoe UI Semilight" w:hAnsi="Segoe UI Semilight" w:cs="Segoe UI Semilight"/>
-          <w:sz w:val="18"/>
-        </w:rPr>
-        <w:t>for</w:t>
-      </w:r>
-      <w:r>
-        <w:rPr>
-          <w:rFonts w:ascii="Segoe UI Semilight" w:hAnsi="Segoe UI Semilight" w:cs="Segoe UI Semilight"/>
-          <w:sz w:val="18"/>
-        </w:rPr>
-        <w:t xml:space="preserve"> Mobile App Developer</w:t>
+        <w:t>Scrum Certification for Mobile App Developer</w:t>
       </w:r>
       <w:r>
         <w:rPr>
@@ -1066,16 +947,7 @@
           <w:color w:val="323E4F" w:themeColor="text2" w:themeShade="BF"/>
           <w:sz w:val="20"/>
         </w:rPr>
-        <w:t>Full-stack</w:t>
-      </w:r>
-      <w:r>
-        <w:rPr>
-          <w:rFonts w:ascii="Segoe UI Light" w:hAnsi="Segoe UI Light" w:cs="Segoe UI Light"/>
-          <w:b/>
-          <w:color w:val="323E4F" w:themeColor="text2" w:themeShade="BF"/>
-          <w:sz w:val="20"/>
-        </w:rPr>
-        <w:t xml:space="preserve"> Web Developer • </w:t>
+        <w:t xml:space="preserve">Web Developer • </w:t>
       </w:r>
       <w:r>
         <w:rPr>
@@ -1135,17 +1007,7 @@
           <w:color w:val="323E4F" w:themeColor="text2" w:themeShade="BF"/>
           <w:sz w:val="20"/>
         </w:rPr>
-        <w:t xml:space="preserve"> Ecuador</w:t>
-      </w:r>
-      <w:r>
-        <w:rPr>
-          <w:rFonts w:ascii="Segoe UI Semilight" w:hAnsi="Segoe UI Semilight" w:cs="Segoe UI Semilight"/>
-          <w:b/>
-          <w:i/>
-          <w:color w:val="323E4F" w:themeColor="text2" w:themeShade="BF"/>
-          <w:sz w:val="20"/>
-        </w:rPr>
-        <w:t xml:space="preserve"> </w:t>
+        <w:t xml:space="preserve"> Ecuador </w:t>
       </w:r>
       <w:r>
         <w:rPr>
@@ -1240,56 +1102,7 @@
           <w:rFonts w:ascii="Segoe UI Light" w:hAnsi="Segoe UI Light" w:cs="Segoe UI Light"/>
           <w:sz w:val="20"/>
         </w:rPr>
-        <w:t>Designed and put into practice several mechanisms and patterns to clean and identify useful data</w:t>
-      </w:r>
-      <w:r>
-        <w:rPr>
-          <w:rFonts w:ascii="Segoe UI Light" w:hAnsi="Segoe UI Light" w:cs="Segoe UI Light"/>
-          <w:sz w:val="20"/>
-        </w:rPr>
-        <w:t xml:space="preserve"> using </w:t>
-      </w:r>
-      <w:r>
-        <w:rPr>
-          <w:rFonts w:ascii="Segoe UI Light" w:hAnsi="Segoe UI Light" w:cs="Segoe UI Light"/>
-          <w:sz w:val="20"/>
-        </w:rPr>
-        <w:t xml:space="preserve">PHP </w:t>
-      </w:r>
-      <w:r>
-        <w:rPr>
-          <w:rFonts w:ascii="Segoe UI Light" w:hAnsi="Segoe UI Light" w:cs="Segoe UI Light"/>
-          <w:sz w:val="20"/>
-        </w:rPr>
-        <w:t>regular expressions</w:t>
-      </w:r>
-      <w:r>
-        <w:rPr>
-          <w:rFonts w:ascii="Segoe UI Light" w:hAnsi="Segoe UI Light" w:cs="Segoe UI Light"/>
-          <w:sz w:val="20"/>
-        </w:rPr>
-        <w:t xml:space="preserve"> </w:t>
-      </w:r>
-      <w:r>
-        <w:rPr>
-          <w:rFonts w:ascii="Segoe UI Light" w:hAnsi="Segoe UI Light" w:cs="Segoe UI Light"/>
-          <w:sz w:val="20"/>
-        </w:rPr>
-        <w:t>(PCRE)</w:t>
-      </w:r>
-      <w:r>
-        <w:rPr>
-          <w:rFonts w:ascii="Segoe UI Light" w:hAnsi="Segoe UI Light" w:cs="Segoe UI Light"/>
-          <w:sz w:val="20"/>
-        </w:rPr>
-        <w:t xml:space="preserve">, </w:t>
-      </w:r>
-      <w:r>
-        <w:rPr>
-          <w:rFonts w:ascii="Segoe UI Light" w:hAnsi="Segoe UI Light" w:cs="Segoe UI Light"/>
-          <w:sz w:val="20"/>
-        </w:rPr>
-        <w:t>increasing the quality of the information in more than 80%</w:t>
+        <w:t>Increased user experience with the development of an online purchase catalog using the PHP framework Yii2, jQuery and SCSS</w:t>
       </w:r>
     </w:p>
     <w:p>
@@ -1310,42 +1123,7 @@
           <w:rFonts w:ascii="Segoe UI Light" w:hAnsi="Segoe UI Light" w:cs="Segoe UI Light"/>
           <w:sz w:val="20"/>
         </w:rPr>
-        <w:t xml:space="preserve">Integrated </w:t>
-      </w:r>
-      <w:r>
-        <w:rPr>
-          <w:rFonts w:ascii="Segoe UI Light" w:hAnsi="Segoe UI Light" w:cs="Segoe UI Light"/>
-          <w:sz w:val="20"/>
-        </w:rPr>
-        <w:t>new version of a search module to includ</w:t>
-      </w:r>
-      <w:r>
-        <w:rPr>
-          <w:rFonts w:ascii="Segoe UI Light" w:hAnsi="Segoe UI Light" w:cs="Segoe UI Light"/>
-          <w:sz w:val="20"/>
-        </w:rPr>
-        <w:t xml:space="preserve">e Full Text </w:t>
-      </w:r>
-      <w:r>
-        <w:rPr>
-          <w:rFonts w:ascii="Segoe UI Light" w:hAnsi="Segoe UI Light" w:cs="Segoe UI Light"/>
-          <w:sz w:val="20"/>
-        </w:rPr>
-        <w:t>Search using Sphinx</w:t>
-      </w:r>
-      <w:r>
-        <w:rPr>
-          <w:rFonts w:ascii="Segoe UI Light" w:hAnsi="Segoe UI Light" w:cs="Segoe UI Light"/>
-          <w:sz w:val="20"/>
-        </w:rPr>
-        <w:t xml:space="preserve"> Server</w:t>
-      </w:r>
-      <w:r>
-        <w:rPr>
-          <w:rFonts w:ascii="Segoe UI Light" w:hAnsi="Segoe UI Light" w:cs="Segoe UI Light"/>
-          <w:sz w:val="20"/>
-        </w:rPr>
-        <w:t xml:space="preserve"> and MariaDB</w:t>
+        <w:t>Assembled web views from project wireframes, using JavaScript, HTML5 and CSS3</w:t>
       </w:r>
     </w:p>
     <w:p>
@@ -1361,40 +1139,119 @@
           <w:sz w:val="20"/>
         </w:rPr>
       </w:pPr>
-      <w:r>
-        <w:rPr>
-          <w:rFonts w:ascii="Segoe UI Light" w:hAnsi="Segoe UI Light" w:cs="Segoe UI Light"/>
-          <w:sz w:val="20"/>
-        </w:rPr>
-        <w:t xml:space="preserve">Increased </w:t>
-      </w:r>
-      <w:r>
-        <w:rPr>
-          <w:rFonts w:ascii="Segoe UI Light" w:hAnsi="Segoe UI Light" w:cs="Segoe UI Light"/>
-          <w:sz w:val="20"/>
-        </w:rPr>
-        <w:t>user</w:t>
-      </w:r>
-      <w:r>
-        <w:rPr>
-          <w:rFonts w:ascii="Segoe UI Light" w:hAnsi="Segoe UI Light" w:cs="Segoe UI Light"/>
-          <w:sz w:val="20"/>
-        </w:rPr>
-        <w:t xml:space="preserve"> experience with the development of an online purchase catalog</w:t>
-      </w:r>
-      <w:r>
-        <w:rPr>
-          <w:rFonts w:ascii="Segoe UI Light" w:hAnsi="Segoe UI Light" w:cs="Segoe UI Light"/>
-          <w:sz w:val="20"/>
-        </w:rPr>
-        <w:t xml:space="preserve"> using the PHP framework Yii2</w:t>
-      </w:r>
-      <w:r>
-        <w:rPr>
-          <w:rFonts w:ascii="Segoe UI Light" w:hAnsi="Segoe UI Light" w:cs="Segoe UI Light"/>
-          <w:sz w:val="20"/>
-        </w:rPr>
-        <w:br w:type="page"/>
+      <w:bookmarkStart w:id="0" w:name="_GoBack"/>
+      <w:bookmarkEnd w:id="0"/>
+      <w:r>
+        <w:rPr>
+          <w:rFonts w:ascii="Segoe UI Light" w:hAnsi="Segoe UI Light" w:cs="Segoe UI Light"/>
+          <w:sz w:val="20"/>
+        </w:rPr>
+        <w:t>Designed and put into practice several mechanisms and patterns to clean and identify useful data</w:t>
+      </w:r>
+      <w:r>
+        <w:rPr>
+          <w:rFonts w:ascii="Segoe UI Light" w:hAnsi="Segoe UI Light" w:cs="Segoe UI Light"/>
+          <w:sz w:val="20"/>
+        </w:rPr>
+        <w:t xml:space="preserve"> using </w:t>
+      </w:r>
+      <w:r>
+        <w:rPr>
+          <w:rFonts w:ascii="Segoe UI Light" w:hAnsi="Segoe UI Light" w:cs="Segoe UI Light"/>
+          <w:sz w:val="20"/>
+        </w:rPr>
+        <w:t xml:space="preserve">PHP </w:t>
+      </w:r>
+      <w:r>
+        <w:rPr>
+          <w:rFonts w:ascii="Segoe UI Light" w:hAnsi="Segoe UI Light" w:cs="Segoe UI Light"/>
+          <w:sz w:val="20"/>
+        </w:rPr>
+        <w:t>regular expressions</w:t>
+      </w:r>
+      <w:r>
+        <w:rPr>
+          <w:rFonts w:ascii="Segoe UI Light" w:hAnsi="Segoe UI Light" w:cs="Segoe UI Light"/>
+          <w:sz w:val="20"/>
+        </w:rPr>
+        <w:t xml:space="preserve"> </w:t>
+      </w:r>
+      <w:r>
+        <w:rPr>
+          <w:rFonts w:ascii="Segoe UI Light" w:hAnsi="Segoe UI Light" w:cs="Segoe UI Light"/>
+          <w:sz w:val="20"/>
+        </w:rPr>
+        <w:t>(PCRE)</w:t>
+      </w:r>
+      <w:r>
+        <w:rPr>
+          <w:rFonts w:ascii="Segoe UI Light" w:hAnsi="Segoe UI Light" w:cs="Segoe UI Light"/>
+          <w:sz w:val="20"/>
+        </w:rPr>
+        <w:t xml:space="preserve">, </w:t>
+      </w:r>
+      <w:r>
+        <w:rPr>
+          <w:rFonts w:ascii="Segoe UI Light" w:hAnsi="Segoe UI Light" w:cs="Segoe UI Light"/>
+          <w:sz w:val="20"/>
+        </w:rPr>
+        <w:t>increasing the quality of the information in more than 80%</w:t>
+      </w:r>
+    </w:p>
+    <w:p>
+      <w:pPr>
+        <w:pStyle w:val="ListParagraph"/>
+        <w:numPr>
+          <w:ilvl w:val="0"/>
+          <w:numId w:val="3"/>
+        </w:numPr>
+        <w:jc w:val="both"/>
+        <w:rPr>
+          <w:rFonts w:ascii="Segoe UI Light" w:hAnsi="Segoe UI Light" w:cs="Segoe UI Light"/>
+          <w:sz w:val="20"/>
+        </w:rPr>
+      </w:pPr>
+      <w:r>
+        <w:rPr>
+          <w:rFonts w:ascii="Segoe UI Light" w:hAnsi="Segoe UI Light" w:cs="Segoe UI Light"/>
+          <w:sz w:val="20"/>
+        </w:rPr>
+        <w:t xml:space="preserve">Integrated </w:t>
+      </w:r>
+      <w:r>
+        <w:rPr>
+          <w:rFonts w:ascii="Segoe UI Light" w:hAnsi="Segoe UI Light" w:cs="Segoe UI Light"/>
+          <w:sz w:val="20"/>
+        </w:rPr>
+        <w:t>new version of a search module to includ</w:t>
+      </w:r>
+      <w:r>
+        <w:rPr>
+          <w:rFonts w:ascii="Segoe UI Light" w:hAnsi="Segoe UI Light" w:cs="Segoe UI Light"/>
+          <w:sz w:val="20"/>
+        </w:rPr>
+        <w:t xml:space="preserve">e Full Text </w:t>
+      </w:r>
+      <w:r>
+        <w:rPr>
+          <w:rFonts w:ascii="Segoe UI Light" w:hAnsi="Segoe UI Light" w:cs="Segoe UI Light"/>
+          <w:sz w:val="20"/>
+        </w:rPr>
+        <w:t>Search using Sphinx</w:t>
+      </w:r>
+      <w:r>
+        <w:rPr>
+          <w:rFonts w:ascii="Segoe UI Light" w:hAnsi="Segoe UI Light" w:cs="Segoe UI Light"/>
+          <w:sz w:val="20"/>
+        </w:rPr>
+        <w:t xml:space="preserve"> Server</w:t>
+      </w:r>
+      <w:r>
+        <w:rPr>
+          <w:rFonts w:ascii="Segoe UI Light" w:hAnsi="Segoe UI Light" w:cs="Segoe UI Light"/>
+          <w:sz w:val="20"/>
+        </w:rPr>
+        <w:t xml:space="preserve"> and MariaDB</w:t>
       </w:r>
     </w:p>
     <w:p>
@@ -1407,14 +1264,35 @@
           <w:sz w:val="20"/>
         </w:rPr>
       </w:pPr>
-      <w:r>
+    </w:p>
+    <w:p>
+      <w:pPr>
+        <w:spacing w:after="0"/>
         <w:rPr>
           <w:rFonts w:ascii="Segoe UI Light" w:hAnsi="Segoe UI Light" w:cs="Segoe UI Light"/>
           <w:b/>
           <w:color w:val="323E4F" w:themeColor="text2" w:themeShade="BF"/>
           <w:sz w:val="20"/>
         </w:rPr>
-        <w:lastRenderedPageBreak/>
+      </w:pPr>
+    </w:p>
+    <w:p>
+      <w:pPr>
+        <w:spacing w:after="0"/>
+        <w:rPr>
+          <w:rFonts w:ascii="Segoe UI Light" w:hAnsi="Segoe UI Light" w:cs="Segoe UI Light"/>
+          <w:b/>
+          <w:color w:val="323E4F" w:themeColor="text2" w:themeShade="BF"/>
+          <w:sz w:val="20"/>
+        </w:rPr>
+      </w:pPr>
+      <w:r>
+        <w:rPr>
+          <w:rFonts w:ascii="Segoe UI Light" w:hAnsi="Segoe UI Light" w:cs="Segoe UI Light"/>
+          <w:b/>
+          <w:color w:val="323E4F" w:themeColor="text2" w:themeShade="BF"/>
+          <w:sz w:val="20"/>
+        </w:rPr>
         <w:t>Front-end</w:t>
       </w:r>
       <w:r>
@@ -1521,7 +1399,28 @@
           <w:rFonts w:ascii="Segoe UI Light" w:hAnsi="Segoe UI Light" w:cs="Segoe UI Light"/>
           <w:sz w:val="20"/>
         </w:rPr>
-        <w:t>using AngularJS</w:t>
+        <w:t>using</w:t>
+      </w:r>
+      <w:r>
+        <w:rPr>
+          <w:rFonts w:ascii="Segoe UI Light" w:hAnsi="Segoe UI Light" w:cs="Segoe UI Light"/>
+          <w:sz w:val="20"/>
+        </w:rPr>
+        <w:t xml:space="preserve"> </w:t>
+      </w:r>
+      <w:r>
+        <w:rPr>
+          <w:rFonts w:ascii="Segoe UI Light" w:hAnsi="Segoe UI Light" w:cs="Segoe UI Light"/>
+          <w:sz w:val="20"/>
+        </w:rPr>
+        <w:t>AngularJS</w:t>
+      </w:r>
+      <w:r>
+        <w:rPr>
+          <w:rFonts w:ascii="Segoe UI Light" w:hAnsi="Segoe UI Light" w:cs="Segoe UI Light"/>
+          <w:sz w:val="20"/>
+        </w:rPr>
+        <w:t>, JavaScript</w:t>
       </w:r>
       <w:r>
         <w:rPr>
@@ -1636,28 +1535,7 @@
           <w:rFonts w:ascii="Segoe UI Light" w:hAnsi="Segoe UI Light" w:cs="Segoe UI Light"/>
           <w:sz w:val="20"/>
         </w:rPr>
-        <w:t>G</w:t>
-      </w:r>
-      <w:r>
-        <w:rPr>
-          <w:rFonts w:ascii="Segoe UI Light" w:hAnsi="Segoe UI Light" w:cs="Segoe UI Light"/>
-          <w:sz w:val="20"/>
-        </w:rPr>
-        <w:t>runt</w:t>
-      </w:r>
-      <w:r>
-        <w:rPr>
-          <w:rFonts w:ascii="Segoe UI Light" w:hAnsi="Segoe UI Light" w:cs="Segoe UI Light"/>
-          <w:sz w:val="20"/>
-        </w:rPr>
-        <w:t>, Bower</w:t>
-      </w:r>
-      <w:r>
-        <w:rPr>
-          <w:rFonts w:ascii="Segoe UI Light" w:hAnsi="Segoe UI Light" w:cs="Segoe UI Light"/>
-          <w:sz w:val="20"/>
-        </w:rPr>
-        <w:t xml:space="preserve"> and NPM</w:t>
+        <w:t>Grunt, Bower and NPM</w:t>
       </w:r>
     </w:p>
     <w:p>
@@ -1790,23 +1668,28 @@
           <w:rFonts w:ascii="Segoe UI Light" w:hAnsi="Segoe UI Light" w:cs="Segoe UI Light"/>
           <w:sz w:val="20"/>
         </w:rPr>
-        <w:t>Assessed technologies migration for alr</w:t>
-      </w:r>
-      <w:bookmarkStart w:id="0" w:name="_GoBack"/>
-      <w:bookmarkEnd w:id="0"/>
-      <w:r>
-        <w:rPr>
-          <w:rFonts w:ascii="Segoe UI Light" w:hAnsi="Segoe UI Light" w:cs="Segoe UI Light"/>
-          <w:sz w:val="20"/>
-        </w:rPr>
-        <w:t>eady-in-production web applications</w:t>
-      </w:r>
-      <w:r>
-        <w:rPr>
-          <w:rFonts w:ascii="Segoe UI Light" w:hAnsi="Segoe UI Light" w:cs="Segoe UI Light"/>
-          <w:sz w:val="20"/>
-        </w:rPr>
-        <w:t xml:space="preserve"> developed in VB.Net</w:t>
+        <w:t xml:space="preserve">Enhanced graphic user interfaces and user experience, adapting sites to </w:t>
+      </w:r>
+      <w:r>
+        <w:rPr>
+          <w:rFonts w:ascii="Segoe UI Light" w:hAnsi="Segoe UI Light" w:cs="Segoe UI Light"/>
+          <w:sz w:val="20"/>
+        </w:rPr>
+        <w:t xml:space="preserve">a </w:t>
+      </w:r>
+      <w:r>
+        <w:rPr>
+          <w:rFonts w:ascii="Segoe UI Light" w:hAnsi="Segoe UI Light" w:cs="Segoe UI Light"/>
+          <w:sz w:val="20"/>
+        </w:rPr>
+        <w:t>responsive</w:t>
+      </w:r>
+      <w:r>
+        <w:rPr>
+          <w:rFonts w:ascii="Segoe UI Light" w:hAnsi="Segoe UI Light" w:cs="Segoe UI Light"/>
+          <w:sz w:val="20"/>
+        </w:rPr>
+        <w:t xml:space="preserve"> design with Twitter Bootstrap and jQuery</w:t>
       </w:r>
     </w:p>
     <w:p>
@@ -1826,56 +1709,14 @@
           <w:rFonts w:ascii="Segoe UI Light" w:hAnsi="Segoe UI Light" w:cs="Segoe UI Light"/>
           <w:sz w:val="20"/>
         </w:rPr>
-        <w:t xml:space="preserve">Enhanced graphic user interfaces and user experience, adapting sites to </w:t>
-      </w:r>
-      <w:r>
-        <w:rPr>
-          <w:rFonts w:ascii="Segoe UI Light" w:hAnsi="Segoe UI Light" w:cs="Segoe UI Light"/>
-          <w:sz w:val="20"/>
-        </w:rPr>
-        <w:t>a</w:t>
-      </w:r>
-      <w:r>
-        <w:rPr>
-          <w:rFonts w:ascii="Segoe UI Light" w:hAnsi="Segoe UI Light" w:cs="Segoe UI Light"/>
-          <w:sz w:val="20"/>
-        </w:rPr>
-        <w:t xml:space="preserve"> </w:t>
-      </w:r>
-      <w:r>
-        <w:rPr>
-          <w:rFonts w:ascii="Segoe UI Light" w:hAnsi="Segoe UI Light" w:cs="Segoe UI Light"/>
-          <w:sz w:val="20"/>
-        </w:rPr>
-        <w:t>responsive</w:t>
-      </w:r>
-      <w:r>
-        <w:rPr>
-          <w:rFonts w:ascii="Segoe UI Light" w:hAnsi="Segoe UI Light" w:cs="Segoe UI Light"/>
-          <w:sz w:val="20"/>
-        </w:rPr>
-        <w:t xml:space="preserve"> design</w:t>
-      </w:r>
-      <w:r>
-        <w:rPr>
-          <w:rFonts w:ascii="Segoe UI Light" w:hAnsi="Segoe UI Light" w:cs="Segoe UI Light"/>
-          <w:sz w:val="20"/>
-        </w:rPr>
-        <w:t xml:space="preserve"> with </w:t>
-      </w:r>
-      <w:r>
-        <w:rPr>
-          <w:rFonts w:ascii="Segoe UI Light" w:hAnsi="Segoe UI Light" w:cs="Segoe UI Light"/>
-          <w:sz w:val="20"/>
-        </w:rPr>
-        <w:t>Twitter Bootstrap</w:t>
-      </w:r>
-      <w:r>
-        <w:rPr>
-          <w:rFonts w:ascii="Segoe UI Light" w:hAnsi="Segoe UI Light" w:cs="Segoe UI Light"/>
-          <w:sz w:val="20"/>
-        </w:rPr>
-        <w:t xml:space="preserve"> and jQuery</w:t>
+        <w:t>Assessed technologies migration for already-in-production web applications</w:t>
+      </w:r>
+      <w:r>
+        <w:rPr>
+          <w:rFonts w:ascii="Segoe UI Light" w:hAnsi="Segoe UI Light" w:cs="Segoe UI Light"/>
+          <w:sz w:val="20"/>
+        </w:rPr>
+        <w:t xml:space="preserve"> developed in VB.Net</w:t>
       </w:r>
     </w:p>
     <w:p>
@@ -1929,28 +1770,7 @@
           <w:rFonts w:ascii="Segoe UI Light" w:hAnsi="Segoe UI Light" w:cs="Segoe UI Light"/>
           <w:sz w:val="20"/>
         </w:rPr>
-        <w:t xml:space="preserve">Increased </w:t>
-      </w:r>
-      <w:r>
-        <w:rPr>
-          <w:rFonts w:ascii="Segoe UI Light" w:hAnsi="Segoe UI Light" w:cs="Segoe UI Light"/>
-          <w:sz w:val="20"/>
-        </w:rPr>
-        <w:t>clients’</w:t>
-      </w:r>
-      <w:r>
-        <w:rPr>
-          <w:rFonts w:ascii="Segoe UI Light" w:hAnsi="Segoe UI Light" w:cs="Segoe UI Light"/>
-          <w:sz w:val="20"/>
-        </w:rPr>
-        <w:t xml:space="preserve"> revenue with the development of e-commerce sites</w:t>
-      </w:r>
-      <w:r>
-        <w:rPr>
-          <w:rFonts w:ascii="Segoe UI Light" w:hAnsi="Segoe UI Light" w:cs="Segoe UI Light"/>
-          <w:sz w:val="20"/>
-        </w:rPr>
-        <w:t xml:space="preserve"> </w:t>
+        <w:t xml:space="preserve">Increased clients’ revenue with the development of e-commerce sites </w:t>
       </w:r>
       <w:r>
         <w:rPr>
@@ -2189,7 +2009,7 @@
     <w:sectPr>
       <w:headerReference w:type="default" r:id="rId14"/>
       <w:pgSz w:w="12240" w:h="15840" w:code="1"/>
-      <w:pgMar w:top="1440" w:right="1440" w:bottom="1440" w:left="1440" w:header="288" w:footer="288" w:gutter="0"/>
+      <w:pgMar w:top="1440" w:right="1440" w:bottom="720" w:left="1440" w:header="288" w:footer="288" w:gutter="0"/>
       <w:cols w:space="720"/>
       <w:docGrid w:linePitch="360"/>
     </w:sectPr>
@@ -3114,6 +2934,7 @@
     <w:lsdException w:name="HTML Sample" w:semiHidden="1" w:unhideWhenUsed="1"/>
     <w:lsdException w:name="HTML Typewriter" w:semiHidden="1" w:unhideWhenUsed="1"/>
     <w:lsdException w:name="HTML Variable" w:semiHidden="1" w:unhideWhenUsed="1"/>
+    <w:lsdException w:name="Normal Table" w:semiHidden="1" w:unhideWhenUsed="1"/>
     <w:lsdException w:name="annotation subject" w:semiHidden="1" w:unhideWhenUsed="1"/>
     <w:lsdException w:name="No List" w:semiHidden="1" w:unhideWhenUsed="1"/>
     <w:lsdException w:name="Outline List 1" w:semiHidden="1" w:unhideWhenUsed="1"/>
@@ -3160,8 +2981,10 @@
     <w:lsdException w:name="Table Subtle 2" w:semiHidden="1" w:unhideWhenUsed="1"/>
     <w:lsdException w:name="Table Web 1" w:semiHidden="1" w:unhideWhenUsed="1"/>
     <w:lsdException w:name="Table Web 2" w:semiHidden="1" w:unhideWhenUsed="1"/>
+    <w:lsdException w:name="Table Web 3" w:semiHidden="1" w:unhideWhenUsed="1"/>
     <w:lsdException w:name="Balloon Text" w:semiHidden="1" w:unhideWhenUsed="1"/>
     <w:lsdException w:name="Table Grid" w:uiPriority="39"/>
+    <w:lsdException w:name="Table Theme" w:semiHidden="1" w:unhideWhenUsed="1"/>
     <w:lsdException w:name="Placeholder Text" w:semiHidden="1"/>
     <w:lsdException w:name="No Spacing" w:uiPriority="1" w:qFormat="1"/>
     <w:lsdException w:name="Light Shading" w:uiPriority="60"/>
@@ -3871,7 +3694,7 @@
 </file>
 
 <file path=customXml/itemProps1.xml><?xml version="1.0" encoding="utf-8"?>
-<ds:datastoreItem xmlns:ds="http://schemas.openxmlformats.org/officeDocument/2006/customXml" ds:itemID="{0034300B-0126-4FBA-A84E-440B22026A6B}">
+<ds:datastoreItem xmlns:ds="http://schemas.openxmlformats.org/officeDocument/2006/customXml" ds:itemID="{9D89D55C-FF49-4823-A0C6-4C68A401FE54}">
   <ds:schemaRefs>
     <ds:schemaRef ds:uri="http://schemas.openxmlformats.org/officeDocument/2006/bibliography"/>
   </ds:schemaRefs>

</xml_diff>